<commit_message>
Updated doc to use Eclipse import
</commit_message>
<xml_diff>
--- a/java-jenkins-in-docker.docx
+++ b/java-jenkins-in-docker.docx
@@ -708,7 +708,7 @@
           <w:sz w:val="24"/>
           <w:szCs w:val="24"/>
         </w:rPr>
-        <w:t>C:\bob_peressini_github</w:t>
+        <w:t xml:space="preserve">WSL2 Ubuntu project - </w:t>
       </w:r>
       <w:r>
         <w:rPr>
@@ -717,7 +717,7 @@
           <w:sz w:val="24"/>
           <w:szCs w:val="24"/>
         </w:rPr>
-        <w:t>\java-jenkins-in-docker</w:t>
+        <w:t>U:\home\bobp\projects\bob_peressini_github\java-jenkins-in-docker</w:t>
       </w:r>
     </w:p>
     <w:p>
@@ -732,13 +732,42 @@
       </w:pPr>
       <w:r>
         <w:rPr>
+          <w:rFonts w:ascii="Times New Roman" w:eastAsia="Times New Roman" w:hAnsi="Times New Roman" w:cs="Times New Roman"/>
+          <w:color w:val="FF0000"/>
+          <w:sz w:val="24"/>
+          <w:szCs w:val="24"/>
+        </w:rPr>
+        <w:t xml:space="preserve">From </w:t>
+      </w:r>
+      <w:r>
+        <w:rPr>
+          <w:rFonts w:ascii="Courier New" w:eastAsia="Times New Roman" w:hAnsi="Courier New" w:cs="Courier New"/>
+          <w:color w:val="FF0000"/>
+          <w:sz w:val="24"/>
+          <w:szCs w:val="24"/>
+        </w:rPr>
+        <w:t>file --&gt; import</w:t>
+      </w:r>
+    </w:p>
+    <w:p>
+      <w:pPr>
+        <w:spacing w:before="100" w:beforeAutospacing="1" w:after="100" w:afterAutospacing="1" w:line="240" w:lineRule="auto"/>
+        <w:rPr>
+          <w:rFonts w:ascii="Times New Roman" w:eastAsia="Times New Roman" w:hAnsi="Times New Roman" w:cs="Times New Roman"/>
+          <w:color w:val="FF0000"/>
+          <w:sz w:val="24"/>
+          <w:szCs w:val="24"/>
+        </w:rPr>
+      </w:pPr>
+      <w:r>
+        <w:rPr>
           <w:noProof/>
         </w:rPr>
         <w:drawing>
-          <wp:inline distT="0" distB="0" distL="0" distR="0" wp14:anchorId="23B21C4E" wp14:editId="24D18A3C">
-            <wp:extent cx="3017520" cy="1310239"/>
-            <wp:effectExtent l="0" t="0" r="0" b="4445"/>
-            <wp:docPr id="30" name="Picture 30"/>
+          <wp:inline distT="0" distB="0" distL="0" distR="0" wp14:anchorId="34140D1E" wp14:editId="63ECFB6B">
+            <wp:extent cx="2115017" cy="1554480"/>
+            <wp:effectExtent l="0" t="0" r="0" b="7620"/>
+            <wp:docPr id="34" name="Picture 34"/>
             <wp:cNvGraphicFramePr>
               <a:graphicFrameLocks xmlns:a="http://schemas.openxmlformats.org/drawingml/2006/main" noChangeAspect="1"/>
             </wp:cNvGraphicFramePr>
@@ -758,7 +787,7 @@
                   <pic:spPr>
                     <a:xfrm>
                       <a:off x="0" y="0"/>
-                      <a:ext cx="3041054" cy="1320458"/>
+                      <a:ext cx="2131041" cy="1566257"/>
                     </a:xfrm>
                     <a:prstGeom prst="rect">
                       <a:avLst/>
@@ -786,10 +815,10 @@
           <w:noProof/>
         </w:rPr>
         <w:drawing>
-          <wp:inline distT="0" distB="0" distL="0" distR="0" wp14:anchorId="38B1D6ED" wp14:editId="4CEA2EDB">
-            <wp:extent cx="3048000" cy="1917932"/>
-            <wp:effectExtent l="0" t="0" r="0" b="6350"/>
-            <wp:docPr id="31" name="Picture 31"/>
+          <wp:inline distT="0" distB="0" distL="0" distR="0" wp14:anchorId="04EA2E4E" wp14:editId="51D9F2CC">
+            <wp:extent cx="1894722" cy="1097280"/>
+            <wp:effectExtent l="0" t="0" r="0" b="7620"/>
+            <wp:docPr id="35" name="Picture 35"/>
             <wp:cNvGraphicFramePr>
               <a:graphicFrameLocks xmlns:a="http://schemas.openxmlformats.org/drawingml/2006/main" noChangeAspect="1"/>
             </wp:cNvGraphicFramePr>
@@ -809,7 +838,7 @@
                   <pic:spPr>
                     <a:xfrm>
                       <a:off x="0" y="0"/>
-                      <a:ext cx="3064595" cy="1928374"/>
+                      <a:ext cx="1910382" cy="1106349"/>
                     </a:xfrm>
                     <a:prstGeom prst="rect">
                       <a:avLst/>
@@ -837,10 +866,10 @@
           <w:noProof/>
         </w:rPr>
         <w:drawing>
-          <wp:inline distT="0" distB="0" distL="0" distR="0" wp14:anchorId="1EAFDFF8" wp14:editId="7BE4FC23">
-            <wp:extent cx="2392680" cy="1413856"/>
-            <wp:effectExtent l="0" t="0" r="7620" b="0"/>
-            <wp:docPr id="32" name="Picture 32"/>
+          <wp:inline distT="0" distB="0" distL="0" distR="0" wp14:anchorId="1C855776" wp14:editId="1C91C4B0">
+            <wp:extent cx="3196424" cy="1463040"/>
+            <wp:effectExtent l="0" t="0" r="4445" b="3810"/>
+            <wp:docPr id="36" name="Picture 36"/>
             <wp:cNvGraphicFramePr>
               <a:graphicFrameLocks xmlns:a="http://schemas.openxmlformats.org/drawingml/2006/main" noChangeAspect="1"/>
             </wp:cNvGraphicFramePr>
@@ -860,7 +889,7 @@
                   <pic:spPr>
                     <a:xfrm>
                       <a:off x="0" y="0"/>
-                      <a:ext cx="2403033" cy="1419973"/>
+                      <a:ext cx="3217168" cy="1472535"/>
                     </a:xfrm>
                     <a:prstGeom prst="rect">
                       <a:avLst/>
@@ -903,186 +932,6 @@
           <w:szCs w:val="24"/>
         </w:rPr>
       </w:pPr>
-      <w:r>
-        <w:rPr>
-          <w:rFonts w:ascii="Times New Roman" w:eastAsia="Times New Roman" w:hAnsi="Times New Roman" w:cs="Times New Roman"/>
-          <w:color w:val="FF0000"/>
-          <w:sz w:val="24"/>
-          <w:szCs w:val="24"/>
-        </w:rPr>
-        <w:t xml:space="preserve">*** </w:t>
-      </w:r>
-      <w:r>
-        <w:rPr>
-          <w:rFonts w:ascii="Times New Roman" w:eastAsia="Times New Roman" w:hAnsi="Times New Roman" w:cs="Times New Roman"/>
-          <w:color w:val="FF0000"/>
-          <w:sz w:val="24"/>
-          <w:szCs w:val="24"/>
-        </w:rPr>
-        <w:t>new</w:t>
-      </w:r>
-      <w:r>
-        <w:rPr>
-          <w:rFonts w:ascii="Times New Roman" w:eastAsia="Times New Roman" w:hAnsi="Times New Roman" w:cs="Times New Roman"/>
-          <w:color w:val="FF0000"/>
-          <w:sz w:val="24"/>
-          <w:szCs w:val="24"/>
-        </w:rPr>
-        <w:t xml:space="preserve"> section</w:t>
-      </w:r>
-    </w:p>
-    <w:p>
-      <w:pPr>
-        <w:spacing w:before="100" w:beforeAutospacing="1" w:after="100" w:afterAutospacing="1" w:line="240" w:lineRule="auto"/>
-        <w:rPr>
-          <w:rFonts w:ascii="Times New Roman" w:eastAsia="Times New Roman" w:hAnsi="Times New Roman" w:cs="Times New Roman"/>
-          <w:color w:val="FF0000"/>
-          <w:sz w:val="24"/>
-          <w:szCs w:val="24"/>
-        </w:rPr>
-      </w:pPr>
-      <w:r>
-        <w:rPr>
-          <w:rFonts w:ascii="Times New Roman" w:eastAsia="Times New Roman" w:hAnsi="Times New Roman" w:cs="Times New Roman"/>
-          <w:color w:val="FF0000"/>
-          <w:sz w:val="24"/>
-          <w:szCs w:val="24"/>
-        </w:rPr>
-        <w:t>file --&gt; import</w:t>
-      </w:r>
-    </w:p>
-    <w:p>
-      <w:pPr>
-        <w:spacing w:before="100" w:beforeAutospacing="1" w:after="100" w:afterAutospacing="1" w:line="240" w:lineRule="auto"/>
-        <w:rPr>
-          <w:rFonts w:ascii="Times New Roman" w:eastAsia="Times New Roman" w:hAnsi="Times New Roman" w:cs="Times New Roman"/>
-          <w:color w:val="FF0000"/>
-          <w:sz w:val="24"/>
-          <w:szCs w:val="24"/>
-        </w:rPr>
-      </w:pPr>
-      <w:r>
-        <w:rPr>
-          <w:noProof/>
-        </w:rPr>
-        <w:drawing>
-          <wp:inline distT="0" distB="0" distL="0" distR="0" wp14:anchorId="34140D1E" wp14:editId="63ECFB6B">
-            <wp:extent cx="2115017" cy="1554480"/>
-            <wp:effectExtent l="0" t="0" r="0" b="7620"/>
-            <wp:docPr id="34" name="Picture 34"/>
-            <wp:cNvGraphicFramePr>
-              <a:graphicFrameLocks xmlns:a="http://schemas.openxmlformats.org/drawingml/2006/main" noChangeAspect="1"/>
-            </wp:cNvGraphicFramePr>
-            <a:graphic xmlns:a="http://schemas.openxmlformats.org/drawingml/2006/main">
-              <a:graphicData uri="http://schemas.openxmlformats.org/drawingml/2006/picture">
-                <pic:pic xmlns:pic="http://schemas.openxmlformats.org/drawingml/2006/picture">
-                  <pic:nvPicPr>
-                    <pic:cNvPr id="1" name=""/>
-                    <pic:cNvPicPr/>
-                  </pic:nvPicPr>
-                  <pic:blipFill>
-                    <a:blip r:embed="rId11"/>
-                    <a:stretch>
-                      <a:fillRect/>
-                    </a:stretch>
-                  </pic:blipFill>
-                  <pic:spPr>
-                    <a:xfrm>
-                      <a:off x="0" y="0"/>
-                      <a:ext cx="2131041" cy="1566257"/>
-                    </a:xfrm>
-                    <a:prstGeom prst="rect">
-                      <a:avLst/>
-                    </a:prstGeom>
-                  </pic:spPr>
-                </pic:pic>
-              </a:graphicData>
-            </a:graphic>
-          </wp:inline>
-        </w:drawing>
-      </w:r>
-    </w:p>
-    <w:p>
-      <w:pPr>
-        <w:spacing w:before="100" w:beforeAutospacing="1" w:after="100" w:afterAutospacing="1" w:line="240" w:lineRule="auto"/>
-        <w:rPr>
-          <w:rFonts w:ascii="Times New Roman" w:eastAsia="Times New Roman" w:hAnsi="Times New Roman" w:cs="Times New Roman"/>
-          <w:color w:val="FF0000"/>
-          <w:sz w:val="24"/>
-          <w:szCs w:val="24"/>
-        </w:rPr>
-      </w:pPr>
-      <w:r>
-        <w:rPr>
-          <w:noProof/>
-        </w:rPr>
-        <w:drawing>
-          <wp:inline distT="0" distB="0" distL="0" distR="0" wp14:anchorId="04EA2E4E" wp14:editId="26FF06B5">
-            <wp:extent cx="2828925" cy="1638300"/>
-            <wp:effectExtent l="0" t="0" r="9525" b="0"/>
-            <wp:docPr id="35" name="Picture 35"/>
-            <wp:cNvGraphicFramePr>
-              <a:graphicFrameLocks xmlns:a="http://schemas.openxmlformats.org/drawingml/2006/main" noChangeAspect="1"/>
-            </wp:cNvGraphicFramePr>
-            <a:graphic xmlns:a="http://schemas.openxmlformats.org/drawingml/2006/main">
-              <a:graphicData uri="http://schemas.openxmlformats.org/drawingml/2006/picture">
-                <pic:pic xmlns:pic="http://schemas.openxmlformats.org/drawingml/2006/picture">
-                  <pic:nvPicPr>
-                    <pic:cNvPr id="1" name=""/>
-                    <pic:cNvPicPr/>
-                  </pic:nvPicPr>
-                  <pic:blipFill>
-                    <a:blip r:embed="rId12"/>
-                    <a:stretch>
-                      <a:fillRect/>
-                    </a:stretch>
-                  </pic:blipFill>
-                  <pic:spPr>
-                    <a:xfrm>
-                      <a:off x="0" y="0"/>
-                      <a:ext cx="2828925" cy="1638300"/>
-                    </a:xfrm>
-                    <a:prstGeom prst="rect">
-                      <a:avLst/>
-                    </a:prstGeom>
-                  </pic:spPr>
-                </pic:pic>
-              </a:graphicData>
-            </a:graphic>
-          </wp:inline>
-        </w:drawing>
-      </w:r>
-    </w:p>
-    <w:p>
-      <w:pPr>
-        <w:spacing w:before="100" w:beforeAutospacing="1" w:after="100" w:afterAutospacing="1" w:line="240" w:lineRule="auto"/>
-        <w:rPr>
-          <w:rFonts w:ascii="Times New Roman" w:eastAsia="Times New Roman" w:hAnsi="Times New Roman" w:cs="Times New Roman"/>
-          <w:color w:val="FF0000"/>
-          <w:sz w:val="24"/>
-          <w:szCs w:val="24"/>
-        </w:rPr>
-      </w:pPr>
-      <w:r>
-        <w:rPr>
-          <w:rFonts w:ascii="Times New Roman" w:eastAsia="Times New Roman" w:hAnsi="Times New Roman" w:cs="Times New Roman"/>
-          <w:color w:val="FF0000"/>
-          <w:sz w:val="24"/>
-          <w:szCs w:val="24"/>
-        </w:rPr>
-        <w:t>*** end section</w:t>
-      </w:r>
-    </w:p>
-    <w:p>
-      <w:pPr>
-        <w:spacing w:before="100" w:beforeAutospacing="1" w:after="100" w:afterAutospacing="1" w:line="240" w:lineRule="auto"/>
-        <w:rPr>
-          <w:rFonts w:ascii="Times New Roman" w:eastAsia="Times New Roman" w:hAnsi="Times New Roman" w:cs="Times New Roman"/>
-          <w:color w:val="FF0000"/>
-          <w:sz w:val="24"/>
-          <w:szCs w:val="24"/>
-        </w:rPr>
-      </w:pPr>
     </w:p>
     <w:p>
       <w:pPr>
@@ -1133,7 +982,7 @@
         </w:rPr>
         <w:t xml:space="preserve"> line using the </w:t>
       </w:r>
-      <w:hyperlink r:id="rId13" w:history="1">
+      <w:hyperlink r:id="rId11" w:history="1">
         <w:r>
           <w:rPr>
             <w:rFonts w:ascii="Times New Roman" w:eastAsia="Times New Roman" w:hAnsi="Times New Roman" w:cs="Times New Roman"/>
@@ -3105,7 +2954,7 @@
         </w:rPr>
         <w:t xml:space="preserve">Note that some IDEs such as </w:t>
       </w:r>
-      <w:hyperlink r:id="rId14" w:history="1">
+      <w:hyperlink r:id="rId12" w:history="1">
         <w:r>
           <w:rPr>
             <w:rFonts w:ascii="Times New Roman" w:eastAsia="Times New Roman" w:hAnsi="Times New Roman" w:cs="Times New Roman"/>
@@ -5750,7 +5599,7 @@
                     </pic:cNvPicPr>
                   </pic:nvPicPr>
                   <pic:blipFill>
-                    <a:blip r:embed="rId15">
+                    <a:blip r:embed="rId13">
                       <a:extLst>
                         <a:ext uri="{28A0092B-C50C-407E-A947-70E740481C1C}">
                           <a14:useLocalDpi xmlns:a14="http://schemas.microsoft.com/office/drawing/2010/main" val="0"/>
@@ -5986,7 +5835,7 @@
                     </pic:cNvPicPr>
                   </pic:nvPicPr>
                   <pic:blipFill>
-                    <a:blip r:embed="rId16" cstate="print">
+                    <a:blip r:embed="rId14" cstate="print">
                       <a:extLst>
                         <a:ext uri="{28A0092B-C50C-407E-A947-70E740481C1C}">
                           <a14:useLocalDpi xmlns:a14="http://schemas.microsoft.com/office/drawing/2010/main" val="0"/>
@@ -6163,7 +6012,7 @@
         </w:rPr>
         <w:t xml:space="preserve">To start, </w:t>
       </w:r>
-      <w:hyperlink r:id="rId17" w:history="1">
+      <w:hyperlink r:id="rId15" w:history="1">
         <w:r>
           <w:rPr>
             <w:rFonts w:ascii="Times New Roman" w:eastAsia="Times New Roman" w:hAnsi="Times New Roman" w:cs="Times New Roman"/>
@@ -6679,7 +6528,7 @@
         </w:rPr>
         <w:t xml:space="preserve">For more detailed instructions on adding our existing application to GitHub, you can visit </w:t>
       </w:r>
-      <w:hyperlink r:id="rId18" w:history="1">
+      <w:hyperlink r:id="rId16" w:history="1">
         <w:r>
           <w:rPr>
             <w:rFonts w:ascii="Times New Roman" w:eastAsia="Times New Roman" w:hAnsi="Times New Roman" w:cs="Times New Roman"/>
@@ -7797,7 +7646,7 @@
         </w:rPr>
         <w:t xml:space="preserve"> running in our machine at a time. So what we need to do is to </w:t>
       </w:r>
-      <w:hyperlink r:id="rId19" w:history="1">
+      <w:hyperlink r:id="rId17" w:history="1">
         <w:r>
           <w:rPr>
             <w:rFonts w:ascii="Times New Roman" w:eastAsia="Times New Roman" w:hAnsi="Times New Roman" w:cs="Times New Roman"/>
@@ -8002,7 +7851,7 @@
                     </pic:cNvPicPr>
                   </pic:nvPicPr>
                   <pic:blipFill>
-                    <a:blip r:embed="rId20">
+                    <a:blip r:embed="rId18">
                       <a:extLst>
                         <a:ext uri="{28A0092B-C50C-407E-A947-70E740481C1C}">
                           <a14:useLocalDpi xmlns:a14="http://schemas.microsoft.com/office/drawing/2010/main" val="0"/>
@@ -8136,7 +7985,7 @@
                     </pic:cNvPicPr>
                   </pic:nvPicPr>
                   <pic:blipFill>
-                    <a:blip r:embed="rId21">
+                    <a:blip r:embed="rId19">
                       <a:extLst>
                         <a:ext uri="{28A0092B-C50C-407E-A947-70E740481C1C}">
                           <a14:useLocalDpi xmlns:a14="http://schemas.microsoft.com/office/drawing/2010/main" val="0"/>
@@ -8384,7 +8233,7 @@
                     </pic:cNvPicPr>
                   </pic:nvPicPr>
                   <pic:blipFill>
-                    <a:blip r:embed="rId22">
+                    <a:blip r:embed="rId20">
                       <a:extLst>
                         <a:ext uri="{28A0092B-C50C-407E-A947-70E740481C1C}">
                           <a14:useLocalDpi xmlns:a14="http://schemas.microsoft.com/office/drawing/2010/main" val="0"/>
@@ -8570,7 +8419,7 @@
                     </pic:cNvPicPr>
                   </pic:nvPicPr>
                   <pic:blipFill>
-                    <a:blip r:embed="rId23">
+                    <a:blip r:embed="rId21">
                       <a:extLst>
                         <a:ext uri="{28A0092B-C50C-407E-A947-70E740481C1C}">
                           <a14:useLocalDpi xmlns:a14="http://schemas.microsoft.com/office/drawing/2010/main" val="0"/>
@@ -8686,7 +8535,7 @@
                     </pic:cNvPicPr>
                   </pic:nvPicPr>
                   <pic:blipFill>
-                    <a:blip r:embed="rId24">
+                    <a:blip r:embed="rId22">
                       <a:extLst>
                         <a:ext uri="{28A0092B-C50C-407E-A947-70E740481C1C}">
                           <a14:useLocalDpi xmlns:a14="http://schemas.microsoft.com/office/drawing/2010/main" val="0"/>
@@ -9000,7 +8849,7 @@
                     </pic:cNvPicPr>
                   </pic:nvPicPr>
                   <pic:blipFill>
-                    <a:blip r:embed="rId25">
+                    <a:blip r:embed="rId23">
                       <a:extLst>
                         <a:ext uri="{28A0092B-C50C-407E-A947-70E740481C1C}">
                           <a14:useLocalDpi xmlns:a14="http://schemas.microsoft.com/office/drawing/2010/main" val="0"/>
@@ -9049,7 +8898,7 @@
         </w:rPr>
         <w:t xml:space="preserve">Check out this </w:t>
       </w:r>
-      <w:hyperlink r:id="rId26" w:history="1">
+      <w:hyperlink r:id="rId24" w:history="1">
         <w:r>
           <w:rPr>
             <w:rFonts w:ascii="Times New Roman" w:eastAsia="Times New Roman" w:hAnsi="Times New Roman" w:cs="Times New Roman"/>
@@ -9243,7 +9092,7 @@
                     </pic:cNvPicPr>
                   </pic:nvPicPr>
                   <pic:blipFill>
-                    <a:blip r:embed="rId27">
+                    <a:blip r:embed="rId25">
                       <a:extLst>
                         <a:ext uri="{28A0092B-C50C-407E-A947-70E740481C1C}">
                           <a14:useLocalDpi xmlns:a14="http://schemas.microsoft.com/office/drawing/2010/main" val="0"/>
@@ -9376,7 +9225,7 @@
         </w:rPr>
         <w:t xml:space="preserve">, read this article on </w:t>
       </w:r>
-      <w:hyperlink r:id="rId28" w:history="1">
+      <w:hyperlink r:id="rId26" w:history="1">
         <w:r>
           <w:rPr>
             <w:rFonts w:ascii="Times New Roman" w:eastAsia="Times New Roman" w:hAnsi="Times New Roman" w:cs="Times New Roman"/>
@@ -9508,7 +9357,7 @@
                     </pic:cNvPicPr>
                   </pic:nvPicPr>
                   <pic:blipFill>
-                    <a:blip r:embed="rId29">
+                    <a:blip r:embed="rId27">
                       <a:extLst>
                         <a:ext uri="{28A0092B-C50C-407E-A947-70E740481C1C}">
                           <a14:useLocalDpi xmlns:a14="http://schemas.microsoft.com/office/drawing/2010/main" val="0"/>
@@ -9608,7 +9457,7 @@
                     </pic:cNvPicPr>
                   </pic:nvPicPr>
                   <pic:blipFill>
-                    <a:blip r:embed="rId30">
+                    <a:blip r:embed="rId28">
                       <a:extLst>
                         <a:ext uri="{28A0092B-C50C-407E-A947-70E740481C1C}">
                           <a14:useLocalDpi xmlns:a14="http://schemas.microsoft.com/office/drawing/2010/main" val="0"/>
@@ -9708,7 +9557,7 @@
                     </pic:cNvPicPr>
                   </pic:nvPicPr>
                   <pic:blipFill>
-                    <a:blip r:embed="rId31">
+                    <a:blip r:embed="rId29">
                       <a:extLst>
                         <a:ext uri="{28A0092B-C50C-407E-A947-70E740481C1C}">
                           <a14:useLocalDpi xmlns:a14="http://schemas.microsoft.com/office/drawing/2010/main" val="0"/>
@@ -9890,7 +9739,7 @@
                     </pic:cNvPicPr>
                   </pic:nvPicPr>
                   <pic:blipFill>
-                    <a:blip r:embed="rId32">
+                    <a:blip r:embed="rId30">
                       <a:extLst>
                         <a:ext uri="{28A0092B-C50C-407E-A947-70E740481C1C}">
                           <a14:useLocalDpi xmlns:a14="http://schemas.microsoft.com/office/drawing/2010/main" val="0"/>
@@ -10037,7 +9886,7 @@
         </w:rPr>
         <w:t xml:space="preserve"> five stars with this demo application, which is the </w:t>
       </w:r>
-      <w:hyperlink r:id="rId33" w:history="1">
+      <w:hyperlink r:id="rId31" w:history="1">
         <w:r>
           <w:rPr>
             <w:rFonts w:ascii="Times New Roman" w:eastAsia="Times New Roman" w:hAnsi="Times New Roman" w:cs="Times New Roman"/>
@@ -10092,7 +9941,7 @@
                     </pic:cNvPicPr>
                   </pic:nvPicPr>
                   <pic:blipFill>
-                    <a:blip r:embed="rId34">
+                    <a:blip r:embed="rId32">
                       <a:extLst>
                         <a:ext uri="{28A0092B-C50C-407E-A947-70E740481C1C}">
                           <a14:useLocalDpi xmlns:a14="http://schemas.microsoft.com/office/drawing/2010/main" val="0"/>
@@ -10141,7 +9990,7 @@
         </w:rPr>
         <w:t xml:space="preserve">To learn more on polling SCM, check out this article </w:t>
       </w:r>
-      <w:hyperlink r:id="rId35" w:history="1">
+      <w:hyperlink r:id="rId33" w:history="1">
         <w:r>
           <w:rPr>
             <w:rFonts w:ascii="Times New Roman" w:eastAsia="Times New Roman" w:hAnsi="Times New Roman" w:cs="Times New Roman"/>
@@ -10304,7 +10153,7 @@
                     </pic:cNvPicPr>
                   </pic:nvPicPr>
                   <pic:blipFill>
-                    <a:blip r:embed="rId36">
+                    <a:blip r:embed="rId34">
                       <a:extLst>
                         <a:ext uri="{28A0092B-C50C-407E-A947-70E740481C1C}">
                           <a14:useLocalDpi xmlns:a14="http://schemas.microsoft.com/office/drawing/2010/main" val="0"/>
@@ -10454,7 +10303,7 @@
                     </pic:cNvPicPr>
                   </pic:nvPicPr>
                   <pic:blipFill>
-                    <a:blip r:embed="rId37">
+                    <a:blip r:embed="rId35">
                       <a:extLst>
                         <a:ext uri="{28A0092B-C50C-407E-A947-70E740481C1C}">
                           <a14:useLocalDpi xmlns:a14="http://schemas.microsoft.com/office/drawing/2010/main" val="0"/>
@@ -10554,7 +10403,7 @@
                     </pic:cNvPicPr>
                   </pic:nvPicPr>
                   <pic:blipFill>
-                    <a:blip r:embed="rId38">
+                    <a:blip r:embed="rId36">
                       <a:extLst>
                         <a:ext uri="{28A0092B-C50C-407E-A947-70E740481C1C}">
                           <a14:useLocalDpi xmlns:a14="http://schemas.microsoft.com/office/drawing/2010/main" val="0"/>
@@ -10638,7 +10487,7 @@
                     </pic:cNvPicPr>
                   </pic:nvPicPr>
                   <pic:blipFill>
-                    <a:blip r:embed="rId39">
+                    <a:blip r:embed="rId37">
                       <a:extLst>
                         <a:ext uri="{28A0092B-C50C-407E-A947-70E740481C1C}">
                           <a14:useLocalDpi xmlns:a14="http://schemas.microsoft.com/office/drawing/2010/main" val="0"/>
@@ -10939,7 +10788,7 @@
                     </pic:cNvPicPr>
                   </pic:nvPicPr>
                   <pic:blipFill>
-                    <a:blip r:embed="rId40">
+                    <a:blip r:embed="rId38">
                       <a:extLst>
                         <a:ext uri="{28A0092B-C50C-407E-A947-70E740481C1C}">
                           <a14:useLocalDpi xmlns:a14="http://schemas.microsoft.com/office/drawing/2010/main" val="0"/>
@@ -11089,7 +10938,7 @@
                     </pic:cNvPicPr>
                   </pic:nvPicPr>
                   <pic:blipFill>
-                    <a:blip r:embed="rId41">
+                    <a:blip r:embed="rId39">
                       <a:extLst>
                         <a:ext uri="{28A0092B-C50C-407E-A947-70E740481C1C}">
                           <a14:useLocalDpi xmlns:a14="http://schemas.microsoft.com/office/drawing/2010/main" val="0"/>
@@ -11188,7 +11037,7 @@
         </w:rPr>
         <w:t xml:space="preserve"> file and add a </w:t>
       </w:r>
-      <w:hyperlink r:id="rId42" w:anchor=":~:text=finalName%20modifies%20the%20name%20of,named%20artifacts%20in%20the%20repository." w:history="1">
+      <w:hyperlink r:id="rId40" w:anchor=":~:text=finalName%20modifies%20the%20name%20of,named%20artifacts%20in%20the%20repository." w:history="1">
         <w:r>
           <w:rPr>
             <w:rFonts w:ascii="Times New Roman" w:eastAsia="Times New Roman" w:hAnsi="Times New Roman" w:cs="Times New Roman"/>
@@ -11948,7 +11797,7 @@
         </w:rPr>
         <w:t xml:space="preserve">. You can create one </w:t>
       </w:r>
-      <w:hyperlink r:id="rId43" w:history="1">
+      <w:hyperlink r:id="rId41" w:history="1">
         <w:r>
           <w:rPr>
             <w:rFonts w:ascii="Times New Roman" w:eastAsia="Times New Roman" w:hAnsi="Times New Roman" w:cs="Times New Roman"/>
@@ -12137,7 +11986,7 @@
                     </pic:cNvPicPr>
                   </pic:nvPicPr>
                   <pic:blipFill>
-                    <a:blip r:embed="rId44">
+                    <a:blip r:embed="rId42">
                       <a:extLst>
                         <a:ext uri="{28A0092B-C50C-407E-A947-70E740481C1C}">
                           <a14:useLocalDpi xmlns:a14="http://schemas.microsoft.com/office/drawing/2010/main" val="0"/>
@@ -12383,7 +12232,7 @@
                     </pic:cNvPicPr>
                   </pic:nvPicPr>
                   <pic:blipFill>
-                    <a:blip r:embed="rId45">
+                    <a:blip r:embed="rId43">
                       <a:extLst>
                         <a:ext uri="{28A0092B-C50C-407E-A947-70E740481C1C}">
                           <a14:useLocalDpi xmlns:a14="http://schemas.microsoft.com/office/drawing/2010/main" val="0"/>
@@ -12501,7 +12350,7 @@
                     </pic:cNvPicPr>
                   </pic:nvPicPr>
                   <pic:blipFill>
-                    <a:blip r:embed="rId46">
+                    <a:blip r:embed="rId44">
                       <a:extLst>
                         <a:ext uri="{28A0092B-C50C-407E-A947-70E740481C1C}">
                           <a14:useLocalDpi xmlns:a14="http://schemas.microsoft.com/office/drawing/2010/main" val="0"/>
@@ -12646,7 +12495,7 @@
           <w:szCs w:val="24"/>
         </w:rPr>
       </w:pPr>
-      <w:hyperlink r:id="rId47" w:history="1">
+      <w:hyperlink r:id="rId45" w:history="1">
         <w:r>
           <w:rPr>
             <w:rFonts w:ascii="Times New Roman" w:eastAsia="Times New Roman" w:hAnsi="Times New Roman" w:cs="Times New Roman"/>
@@ -12672,7 +12521,7 @@
           <w:szCs w:val="24"/>
         </w:rPr>
       </w:pPr>
-      <w:hyperlink r:id="rId48" w:history="1">
+      <w:hyperlink r:id="rId46" w:history="1">
         <w:r>
           <w:rPr>
             <w:rFonts w:ascii="Times New Roman" w:eastAsia="Times New Roman" w:hAnsi="Times New Roman" w:cs="Times New Roman"/>
@@ -12698,7 +12547,7 @@
           <w:szCs w:val="24"/>
         </w:rPr>
       </w:pPr>
-      <w:hyperlink r:id="rId49" w:history="1">
+      <w:hyperlink r:id="rId47" w:history="1">
         <w:r>
           <w:rPr>
             <w:rFonts w:ascii="Times New Roman" w:eastAsia="Times New Roman" w:hAnsi="Times New Roman" w:cs="Times New Roman"/>
@@ -12748,7 +12597,7 @@
         </w:rPr>
         <w:t xml:space="preserve">Peer Review Contributions by: </w:t>
       </w:r>
-      <w:hyperlink r:id="rId50" w:history="1">
+      <w:hyperlink r:id="rId48" w:history="1">
         <w:r>
           <w:rPr>
             <w:rFonts w:ascii="Times New Roman" w:eastAsia="Times New Roman" w:hAnsi="Times New Roman" w:cs="Times New Roman"/>
@@ -12838,7 +12687,7 @@
                     </pic:cNvPicPr>
                   </pic:nvPicPr>
                   <pic:blipFill>
-                    <a:blip r:embed="rId51">
+                    <a:blip r:embed="rId49">
                       <a:extLst>
                         <a:ext uri="{28A0092B-C50C-407E-A947-70E740481C1C}">
                           <a14:useLocalDpi xmlns:a14="http://schemas.microsoft.com/office/drawing/2010/main" val="0"/>
@@ -12869,7 +12718,7 @@
           </wp:inline>
         </w:drawing>
       </w:r>
-      <w:hyperlink r:id="rId52" w:history="1">
+      <w:hyperlink r:id="rId50" w:history="1">
         <w:r>
           <w:rPr>
             <w:rFonts w:ascii="Times New Roman" w:eastAsia="Times New Roman" w:hAnsi="Times New Roman" w:cs="Times New Roman"/>
@@ -12939,7 +12788,7 @@
           <w:szCs w:val="24"/>
         </w:rPr>
       </w:pPr>
-      <w:hyperlink r:id="rId53" w:tgtFrame="_blank" w:history="1">
+      <w:hyperlink r:id="rId51" w:tgtFrame="_blank" w:history="1">
         <w:r>
           <w:rPr>
             <w:rFonts w:ascii="Times New Roman" w:eastAsia="Times New Roman" w:hAnsi="Times New Roman" w:cs="Times New Roman"/>
@@ -12973,7 +12822,7 @@
           <w:szCs w:val="24"/>
         </w:rPr>
       </w:pPr>
-      <w:hyperlink r:id="rId54" w:tgtFrame="_blank" w:history="1">
+      <w:hyperlink r:id="rId52" w:tgtFrame="_blank" w:history="1">
         <w:r>
           <w:rPr>
             <w:rFonts w:ascii="Times New Roman" w:eastAsia="Times New Roman" w:hAnsi="Times New Roman" w:cs="Times New Roman"/>
@@ -13011,7 +12860,7 @@
         </w:rPr>
         <w:t xml:space="preserve">This article was contributed by a student member of Section's Engineering Education Program. Please report any errors or innaccuracies to </w:t>
       </w:r>
-      <w:hyperlink r:id="rId55" w:history="1">
+      <w:hyperlink r:id="rId53" w:history="1">
         <w:r>
           <w:rPr>
             <w:rFonts w:ascii="Times New Roman" w:eastAsia="Times New Roman" w:hAnsi="Times New Roman" w:cs="Times New Roman"/>
@@ -13210,7 +13059,7 @@
           <w:szCs w:val="24"/>
         </w:rPr>
       </w:pPr>
-      <w:hyperlink r:id="rId56" w:tgtFrame="_blank" w:tooltip="(new window)" w:history="1">
+      <w:hyperlink r:id="rId54" w:tgtFrame="_blank" w:tooltip="(new window)" w:history="1">
         <w:r>
           <w:rPr>
             <w:rFonts w:ascii="Times New Roman" w:eastAsia="Times New Roman" w:hAnsi="Times New Roman" w:cs="Times New Roman"/>
@@ -13267,7 +13116,7 @@
           <w:szCs w:val="24"/>
         </w:rPr>
       </w:pPr>
-      <w:hyperlink r:id="rId57" w:history="1">
+      <w:hyperlink r:id="rId55" w:history="1">
         <w:r>
           <w:rPr>
             <w:rFonts w:ascii="Times New Roman" w:eastAsia="Times New Roman" w:hAnsi="Times New Roman" w:cs="Times New Roman"/>
@@ -13293,7 +13142,7 @@
           <w:szCs w:val="24"/>
         </w:rPr>
       </w:pPr>
-      <w:hyperlink r:id="rId58" w:history="1">
+      <w:hyperlink r:id="rId56" w:history="1">
         <w:r>
           <w:rPr>
             <w:rFonts w:ascii="Times New Roman" w:eastAsia="Times New Roman" w:hAnsi="Times New Roman" w:cs="Times New Roman"/>
@@ -13319,7 +13168,7 @@
           <w:szCs w:val="24"/>
         </w:rPr>
       </w:pPr>
-      <w:hyperlink r:id="rId59" w:history="1">
+      <w:hyperlink r:id="rId57" w:history="1">
         <w:r>
           <w:rPr>
             <w:rFonts w:ascii="Times New Roman" w:eastAsia="Times New Roman" w:hAnsi="Times New Roman" w:cs="Times New Roman"/>
@@ -13368,7 +13217,7 @@
           <w:szCs w:val="24"/>
         </w:rPr>
       </w:pPr>
-      <w:hyperlink r:id="rId60" w:history="1">
+      <w:hyperlink r:id="rId58" w:history="1">
         <w:r>
           <w:rPr>
             <w:rFonts w:ascii="Times New Roman" w:eastAsia="Times New Roman" w:hAnsi="Times New Roman" w:cs="Times New Roman"/>
@@ -13394,7 +13243,7 @@
           <w:szCs w:val="24"/>
         </w:rPr>
       </w:pPr>
-      <w:hyperlink r:id="rId61" w:history="1">
+      <w:hyperlink r:id="rId59" w:history="1">
         <w:r>
           <w:rPr>
             <w:rFonts w:ascii="Times New Roman" w:eastAsia="Times New Roman" w:hAnsi="Times New Roman" w:cs="Times New Roman"/>
@@ -13420,7 +13269,7 @@
           <w:szCs w:val="24"/>
         </w:rPr>
       </w:pPr>
-      <w:hyperlink r:id="rId62" w:history="1">
+      <w:hyperlink r:id="rId60" w:history="1">
         <w:r>
           <w:rPr>
             <w:rFonts w:ascii="Times New Roman" w:eastAsia="Times New Roman" w:hAnsi="Times New Roman" w:cs="Times New Roman"/>
@@ -13446,7 +13295,7 @@
           <w:szCs w:val="24"/>
         </w:rPr>
       </w:pPr>
-      <w:hyperlink r:id="rId63" w:history="1">
+      <w:hyperlink r:id="rId61" w:history="1">
         <w:r>
           <w:rPr>
             <w:rFonts w:ascii="Times New Roman" w:eastAsia="Times New Roman" w:hAnsi="Times New Roman" w:cs="Times New Roman"/>
@@ -13472,7 +13321,7 @@
           <w:szCs w:val="24"/>
         </w:rPr>
       </w:pPr>
-      <w:hyperlink r:id="rId64" w:history="1">
+      <w:hyperlink r:id="rId62" w:history="1">
         <w:r>
           <w:rPr>
             <w:rFonts w:ascii="Times New Roman" w:eastAsia="Times New Roman" w:hAnsi="Times New Roman" w:cs="Times New Roman"/>
@@ -13498,7 +13347,7 @@
           <w:szCs w:val="24"/>
         </w:rPr>
       </w:pPr>
-      <w:hyperlink r:id="rId65" w:history="1">
+      <w:hyperlink r:id="rId63" w:history="1">
         <w:r>
           <w:rPr>
             <w:rFonts w:ascii="Times New Roman" w:eastAsia="Times New Roman" w:hAnsi="Times New Roman" w:cs="Times New Roman"/>
@@ -13547,7 +13396,7 @@
           <w:szCs w:val="24"/>
         </w:rPr>
       </w:pPr>
-      <w:hyperlink r:id="rId66" w:history="1">
+      <w:hyperlink r:id="rId64" w:history="1">
         <w:r>
           <w:rPr>
             <w:rFonts w:ascii="Times New Roman" w:eastAsia="Times New Roman" w:hAnsi="Times New Roman" w:cs="Times New Roman"/>
@@ -13573,7 +13422,7 @@
           <w:szCs w:val="24"/>
         </w:rPr>
       </w:pPr>
-      <w:hyperlink r:id="rId67" w:tooltip="(opens new window)" w:history="1">
+      <w:hyperlink r:id="rId65" w:tooltip="(opens new window)" w:history="1">
         <w:r>
           <w:rPr>
             <w:rFonts w:ascii="Times New Roman" w:eastAsia="Times New Roman" w:hAnsi="Times New Roman" w:cs="Times New Roman"/>
@@ -13599,7 +13448,7 @@
           <w:szCs w:val="24"/>
         </w:rPr>
       </w:pPr>
-      <w:hyperlink r:id="rId68" w:history="1">
+      <w:hyperlink r:id="rId66" w:history="1">
         <w:r>
           <w:rPr>
             <w:rFonts w:ascii="Times New Roman" w:eastAsia="Times New Roman" w:hAnsi="Times New Roman" w:cs="Times New Roman"/>
@@ -13625,7 +13474,7 @@
           <w:szCs w:val="24"/>
         </w:rPr>
       </w:pPr>
-      <w:hyperlink r:id="rId69" w:history="1">
+      <w:hyperlink r:id="rId67" w:history="1">
         <w:r>
           <w:rPr>
             <w:rFonts w:ascii="Times New Roman" w:eastAsia="Times New Roman" w:hAnsi="Times New Roman" w:cs="Times New Roman"/>
@@ -13684,7 +13533,7 @@
                 <wp:extent cx="304800" cy="304800"/>
                 <wp:effectExtent l="0" t="0" r="0" b="0"/>
                 <wp:docPr id="4" name="Rectangle 4" descr="varnish cache logo">
-                  <a:hlinkClick xmlns:a="http://schemas.openxmlformats.org/drawingml/2006/main" r:id="rId70"/>
+                  <a:hlinkClick xmlns:a="http://schemas.openxmlformats.org/drawingml/2006/main" r:id="rId68"/>
                 </wp:docPr>
                 <wp:cNvGraphicFramePr>
                   <a:graphicFrameLocks xmlns:a="http://schemas.openxmlformats.org/drawingml/2006/main" noChangeAspect="1"/>
@@ -13776,7 +13625,7 @@
                 <wp:extent cx="304800" cy="304800"/>
                 <wp:effectExtent l="0" t="0" r="0" b="0"/>
                 <wp:docPr id="3" name="Rectangle 3" descr="cloud native computing foundation logo">
-                  <a:hlinkClick xmlns:a="http://schemas.openxmlformats.org/drawingml/2006/main" r:id="rId71"/>
+                  <a:hlinkClick xmlns:a="http://schemas.openxmlformats.org/drawingml/2006/main" r:id="rId69"/>
                 </wp:docPr>
                 <wp:cNvGraphicFramePr>
                   <a:graphicFrameLocks xmlns:a="http://schemas.openxmlformats.org/drawingml/2006/main" noChangeAspect="1"/>
@@ -13868,7 +13717,7 @@
                 <wp:extent cx="304800" cy="304800"/>
                 <wp:effectExtent l="0" t="0" r="0" b="0"/>
                 <wp:docPr id="2" name="Rectangle 2" descr="the linux foundation logo">
-                  <a:hlinkClick xmlns:a="http://schemas.openxmlformats.org/drawingml/2006/main" r:id="rId72"/>
+                  <a:hlinkClick xmlns:a="http://schemas.openxmlformats.org/drawingml/2006/main" r:id="rId70"/>
                 </wp:docPr>
                 <wp:cNvGraphicFramePr>
                   <a:graphicFrameLocks xmlns:a="http://schemas.openxmlformats.org/drawingml/2006/main" noChangeAspect="1"/>
@@ -13960,7 +13809,7 @@
                 <wp:extent cx="304800" cy="304800"/>
                 <wp:effectExtent l="0" t="0" r="0" b="0"/>
                 <wp:docPr id="1" name="Rectangle 1" descr="lf edge logo">
-                  <a:hlinkClick xmlns:a="http://schemas.openxmlformats.org/drawingml/2006/main" r:id="rId73"/>
+                  <a:hlinkClick xmlns:a="http://schemas.openxmlformats.org/drawingml/2006/main" r:id="rId71"/>
                 </wp:docPr>
                 <wp:cNvGraphicFramePr>
                   <a:graphicFrameLocks xmlns:a="http://schemas.openxmlformats.org/drawingml/2006/main" noChangeAspect="1"/>
@@ -14087,7 +13936,7 @@
           <w:szCs w:val="24"/>
         </w:rPr>
       </w:pPr>
-      <w:hyperlink r:id="rId74" w:history="1">
+      <w:hyperlink r:id="rId72" w:history="1">
         <w:r>
           <w:rPr>
             <w:rFonts w:ascii="Times New Roman" w:eastAsia="Times New Roman" w:hAnsi="Times New Roman" w:cs="Times New Roman"/>
@@ -14113,7 +13962,7 @@
           <w:szCs w:val="24"/>
         </w:rPr>
       </w:pPr>
-      <w:hyperlink r:id="rId75" w:history="1">
+      <w:hyperlink r:id="rId73" w:history="1">
         <w:r>
           <w:rPr>
             <w:rFonts w:ascii="Times New Roman" w:eastAsia="Times New Roman" w:hAnsi="Times New Roman" w:cs="Times New Roman"/>

</xml_diff>